<commit_message>
FIRF-12: Update linting rules document
</commit_message>
<xml_diff>
--- a/docs/ffzth_linting_rules.docx
+++ b/docs/ffzth_linting_rules.docx
@@ -72,18 +72,7 @@
           <w:sz w:val="36"/>
           <w:szCs w:val="36"/>
         </w:rPr>
-        <w:t xml:space="preserve">sitory </w:t>
-      </w:r>
-      <w:r>
-        <w:rPr>
-          <w:rFonts w:ascii="Times New Roman" w:hAnsi="Times New Roman" w:cs="Times New Roman"/>
-          <w:b/>
-          <w:bCs/>
-          <w:color w:val="00B050"/>
-          <w:sz w:val="36"/>
-          <w:szCs w:val="36"/>
-        </w:rPr>
-        <w:t>Linting Rules</w:t>
+        <w:t>sitory Linting Rules</w:t>
       </w:r>
     </w:p>
     <w:p>
@@ -190,21 +179,8 @@
           <w:sz w:val="28"/>
           <w:szCs w:val="28"/>
         </w:rPr>
-        <w:t xml:space="preserve">library </w:t>
-      </w:r>
-      <w:proofErr w:type="gramStart"/>
-      <w:r>
-        <w:rPr>
-          <w:rFonts w:ascii="Times New Roman" w:hAnsi="Times New Roman" w:cs="Times New Roman"/>
-          <w:b/>
-          <w:bCs/>
-          <w:color w:val="0070C0"/>
-          <w:sz w:val="28"/>
-          <w:szCs w:val="28"/>
-        </w:rPr>
-        <w:t>IEEE;</w:t>
-      </w:r>
-      <w:proofErr w:type="gramEnd"/>
+        <w:t>library IEEE;</w:t>
+      </w:r>
     </w:p>
     <w:p>
       <w:pPr>
@@ -245,21 +221,8 @@
           <w:sz w:val="28"/>
           <w:szCs w:val="28"/>
         </w:rPr>
-        <w:t xml:space="preserve">use </w:t>
-      </w:r>
-      <w:proofErr w:type="gramStart"/>
-      <w:r>
-        <w:rPr>
-          <w:rFonts w:ascii="Times New Roman" w:hAnsi="Times New Roman" w:cs="Times New Roman"/>
-          <w:b/>
-          <w:bCs/>
-          <w:color w:val="0070C0"/>
-          <w:sz w:val="28"/>
-          <w:szCs w:val="28"/>
-        </w:rPr>
-        <w:t>IEEE.std_logic_1164.all;</w:t>
-      </w:r>
-      <w:proofErr w:type="gramEnd"/>
+        <w:t>use IEEE.std_logic_1164.all;</w:t>
+      </w:r>
     </w:p>
     <w:p>
       <w:pPr>
@@ -300,34 +263,8 @@
           <w:sz w:val="28"/>
           <w:szCs w:val="28"/>
         </w:rPr>
-        <w:t xml:space="preserve">use </w:t>
-      </w:r>
-      <w:proofErr w:type="spellStart"/>
-      <w:proofErr w:type="gramStart"/>
-      <w:r>
-        <w:rPr>
-          <w:rFonts w:ascii="Times New Roman" w:hAnsi="Times New Roman" w:cs="Times New Roman"/>
-          <w:b/>
-          <w:bCs/>
-          <w:color w:val="0070C0"/>
-          <w:sz w:val="28"/>
-          <w:szCs w:val="28"/>
-        </w:rPr>
-        <w:t>IEEE.numeric_std.all</w:t>
-      </w:r>
-      <w:proofErr w:type="spellEnd"/>
-      <w:r>
-        <w:rPr>
-          <w:rFonts w:ascii="Times New Roman" w:hAnsi="Times New Roman" w:cs="Times New Roman"/>
-          <w:b/>
-          <w:bCs/>
-          <w:color w:val="0070C0"/>
-          <w:sz w:val="28"/>
-          <w:szCs w:val="28"/>
-        </w:rPr>
-        <w:t>;</w:t>
-      </w:r>
-      <w:proofErr w:type="gramEnd"/>
+        <w:t>use IEEE.numeric_std.all;</w:t>
+      </w:r>
     </w:p>
     <w:p>
       <w:pPr>
@@ -1098,7 +1035,6 @@
         </w:rPr>
         <w:t>“</w:t>
       </w:r>
-      <w:proofErr w:type="spellStart"/>
       <w:r>
         <w:rPr>
           <w:rFonts w:ascii="Times New Roman" w:hAnsi="Times New Roman" w:cs="Times New Roman"/>
@@ -1107,7 +1043,6 @@
         </w:rPr>
         <w:t>frame_writer.vhd</w:t>
       </w:r>
-      <w:proofErr w:type="spellEnd"/>
       <w:r>
         <w:rPr>
           <w:rFonts w:ascii="Times New Roman" w:hAnsi="Times New Roman" w:cs="Times New Roman"/>
@@ -1178,7 +1113,25 @@
           <w:sz w:val="28"/>
           <w:szCs w:val="28"/>
         </w:rPr>
-        <w:t>Avoid files or folder names with spaces or uppercases (use underscores and lowercase letters)</w:t>
+        <w:t>Avoid</w:t>
+      </w:r>
+      <w:r>
+        <w:rPr>
+          <w:rFonts w:ascii="Times New Roman" w:hAnsi="Times New Roman" w:cs="Times New Roman"/>
+          <w:color w:val="000000"/>
+          <w:sz w:val="28"/>
+          <w:szCs w:val="28"/>
+        </w:rPr>
+        <w:t xml:space="preserve"> codes,</w:t>
+      </w:r>
+      <w:r>
+        <w:rPr>
+          <w:rFonts w:ascii="Times New Roman" w:hAnsi="Times New Roman" w:cs="Times New Roman"/>
+          <w:color w:val="000000"/>
+          <w:sz w:val="28"/>
+          <w:szCs w:val="28"/>
+        </w:rPr>
+        <w:t xml:space="preserve"> files or folder names with spaces or uppercases (use underscores and lowercase letters)</w:t>
       </w:r>
     </w:p>
     <w:p>
@@ -1396,33 +1349,7 @@
           <w:sz w:val="26"/>
           <w:szCs w:val="26"/>
         </w:rPr>
-        <w:t>Note 1: Linting Tool (LT) is a kind of automatic review. LT shall be supported by manual reviews (</w:t>
-      </w:r>
-      <w:proofErr w:type="spellStart"/>
-      <w:r>
-        <w:rPr>
-          <w:rFonts w:ascii="Times New Roman" w:hAnsi="Times New Roman" w:cs="Times New Roman"/>
-          <w:b/>
-          <w:bCs/>
-          <w:i/>
-          <w:iCs/>
-          <w:sz w:val="26"/>
-          <w:szCs w:val="26"/>
-        </w:rPr>
-        <w:t>a.k.a</w:t>
-      </w:r>
-      <w:proofErr w:type="spellEnd"/>
-      <w:r>
-        <w:rPr>
-          <w:rFonts w:ascii="Times New Roman" w:hAnsi="Times New Roman" w:cs="Times New Roman"/>
-          <w:b/>
-          <w:bCs/>
-          <w:i/>
-          <w:iCs/>
-          <w:sz w:val="26"/>
-          <w:szCs w:val="26"/>
-        </w:rPr>
-        <w:t xml:space="preserve"> code reviews/peer reviews) so that each code file in a company reaches a good level of quality</w:t>
+        <w:t>Note 1: Linting Tool (LT) is a kind of automatic review. LT shall be supported by manual reviews (a.k.a code reviews/peer reviews) so that each code file in a company reaches a good level of quality</w:t>
       </w:r>
     </w:p>
     <w:p>

</xml_diff>

<commit_message>
Update linting rule doc
</commit_message>
<xml_diff>
--- a/docs/ffzth_linting_rules.docx
+++ b/docs/ffzth_linting_rules.docx
@@ -273,31 +273,7 @@
           <w:sz w:val="32"/>
           <w:szCs w:val="32"/>
         </w:rPr>
-        <w:t xml:space="preserve">use </w:t>
-      </w:r>
-      <w:proofErr w:type="spellStart"/>
-      <w:r>
-        <w:rPr>
-          <w:rFonts w:ascii="Times New Roman" w:hAnsi="Times New Roman" w:cs="Times New Roman"/>
-          <w:b/>
-          <w:bCs/>
-          <w:color w:val="0070C0"/>
-          <w:sz w:val="32"/>
-          <w:szCs w:val="32"/>
-        </w:rPr>
-        <w:t>IEEE.numeric_std.all</w:t>
-      </w:r>
-      <w:proofErr w:type="spellEnd"/>
-      <w:r>
-        <w:rPr>
-          <w:rFonts w:ascii="Times New Roman" w:hAnsi="Times New Roman" w:cs="Times New Roman"/>
-          <w:b/>
-          <w:bCs/>
-          <w:color w:val="0070C0"/>
-          <w:sz w:val="32"/>
-          <w:szCs w:val="32"/>
-        </w:rPr>
-        <w:t>;</w:t>
+        <w:t>use IEEE.numeric_std.all;</w:t>
       </w:r>
     </w:p>
     <w:p>
@@ -383,6 +359,37 @@
           <w:szCs w:val="32"/>
         </w:rPr>
         <w:t xml:space="preserve"> IEEE)</w:t>
+      </w:r>
+    </w:p>
+    <w:p>
+      <w:pPr>
+        <w:numPr>
+          <w:ilvl w:val="0"/>
+          <w:numId w:val="3"/>
+        </w:numPr>
+        <w:pBdr>
+          <w:top w:val="nil"/>
+          <w:left w:val="nil"/>
+          <w:bottom w:val="nil"/>
+          <w:right w:val="nil"/>
+          <w:between w:val="nil"/>
+        </w:pBdr>
+        <w:spacing w:line="276" w:lineRule="auto"/>
+        <w:rPr>
+          <w:rFonts w:ascii="Times New Roman" w:hAnsi="Times New Roman" w:cs="Times New Roman"/>
+          <w:color w:val="000000"/>
+          <w:sz w:val="32"/>
+          <w:szCs w:val="32"/>
+        </w:rPr>
+      </w:pPr>
+      <w:r>
+        <w:rPr>
+          <w:rFonts w:ascii="Times New Roman" w:hAnsi="Times New Roman" w:cs="Times New Roman"/>
+          <w:color w:val="000000"/>
+          <w:sz w:val="32"/>
+          <w:szCs w:val="32"/>
+        </w:rPr>
+        <w:t>Avoid writing very long testbenches, prefer packages instead, and use _tb.vhd naming convention</w:t>
       </w:r>
     </w:p>
     <w:p>
@@ -1087,6 +1094,7 @@
           <w:sz w:val="32"/>
           <w:szCs w:val="32"/>
         </w:rPr>
+        <w:lastRenderedPageBreak/>
         <w:t>Avoid</w:t>
       </w:r>
       <w:r>
@@ -1154,7 +1162,6 @@
         </w:rPr>
         <w:t>“</w:t>
       </w:r>
-      <w:proofErr w:type="spellStart"/>
       <w:r>
         <w:rPr>
           <w:rFonts w:ascii="Times New Roman" w:hAnsi="Times New Roman" w:cs="Times New Roman"/>
@@ -1163,7 +1170,6 @@
         </w:rPr>
         <w:t>frame_writer.vhd</w:t>
       </w:r>
-      <w:proofErr w:type="spellEnd"/>
       <w:r>
         <w:rPr>
           <w:rFonts w:ascii="Times New Roman" w:hAnsi="Times New Roman" w:cs="Times New Roman"/>
@@ -1234,7 +1240,6 @@
           <w:sz w:val="32"/>
           <w:szCs w:val="32"/>
         </w:rPr>
-        <w:lastRenderedPageBreak/>
         <w:t>Be careful with</w:t>
       </w:r>
       <w:r>
@@ -1415,33 +1420,7 @@
           <w:sz w:val="32"/>
           <w:szCs w:val="32"/>
         </w:rPr>
-        <w:t>Note 1: Linting Tool (LT) is a kind of automatic review. LT shall be supported by manual reviews (</w:t>
-      </w:r>
-      <w:proofErr w:type="spellStart"/>
-      <w:r>
-        <w:rPr>
-          <w:rFonts w:ascii="Times New Roman" w:hAnsi="Times New Roman" w:cs="Times New Roman"/>
-          <w:b/>
-          <w:bCs/>
-          <w:i/>
-          <w:iCs/>
-          <w:sz w:val="32"/>
-          <w:szCs w:val="32"/>
-        </w:rPr>
-        <w:t>a.k.a</w:t>
-      </w:r>
-      <w:proofErr w:type="spellEnd"/>
-      <w:r>
-        <w:rPr>
-          <w:rFonts w:ascii="Times New Roman" w:hAnsi="Times New Roman" w:cs="Times New Roman"/>
-          <w:b/>
-          <w:bCs/>
-          <w:i/>
-          <w:iCs/>
-          <w:sz w:val="32"/>
-          <w:szCs w:val="32"/>
-        </w:rPr>
-        <w:t xml:space="preserve"> code reviews/peer reviews) so that each code file in a company reaches a good level of quality</w:t>
+        <w:t>Note 1: Linting Tool (LT) is a kind of automatic review. LT shall be supported by manual reviews (a.k.a code reviews/peer reviews) so that each code file in a company reaches a good level of quality</w:t>
       </w:r>
     </w:p>
     <w:p>

</xml_diff>

<commit_message>
Update the linting rules document
</commit_message>
<xml_diff>
--- a/docs/ffzth_linting_rules.docx
+++ b/docs/ffzth_linting_rules.docx
@@ -126,43 +126,100 @@
           <w:sz w:val="32"/>
           <w:szCs w:val="32"/>
         </w:rPr>
-        <w:t>Conform to</w:t>
-      </w:r>
-      <w:r>
-        <w:rPr>
-          <w:rFonts w:ascii="Times New Roman" w:hAnsi="Times New Roman" w:cs="Times New Roman"/>
-          <w:color w:val="000000"/>
-          <w:sz w:val="32"/>
-          <w:szCs w:val="32"/>
-        </w:rPr>
-        <w:t xml:space="preserve"> the standard library usage. </w:t>
-      </w:r>
-      <w:r>
-        <w:rPr>
-          <w:rFonts w:ascii="Times New Roman" w:hAnsi="Times New Roman" w:cs="Times New Roman"/>
-          <w:color w:val="000000"/>
-          <w:sz w:val="32"/>
-          <w:szCs w:val="32"/>
-        </w:rPr>
-        <w:t xml:space="preserve">For VHDL, </w:t>
-      </w:r>
-      <w:r>
-        <w:rPr>
-          <w:rFonts w:ascii="Times New Roman" w:hAnsi="Times New Roman" w:cs="Times New Roman"/>
-          <w:color w:val="000000"/>
-          <w:sz w:val="32"/>
-          <w:szCs w:val="32"/>
-        </w:rPr>
-        <w:t xml:space="preserve">only 3 lines below </w:t>
-      </w:r>
-      <w:r>
-        <w:rPr>
-          <w:rFonts w:ascii="Times New Roman" w:hAnsi="Times New Roman" w:cs="Times New Roman"/>
-          <w:color w:val="000000"/>
-          <w:sz w:val="32"/>
-          <w:szCs w:val="32"/>
-        </w:rPr>
-        <w:t>other than custom libraries and packages</w:t>
+        <w:t>Start your codes with the following template</w:t>
+      </w:r>
+    </w:p>
+    <w:p>
+      <w:pPr>
+        <w:pBdr>
+          <w:top w:val="nil"/>
+          <w:left w:val="nil"/>
+          <w:bottom w:val="nil"/>
+          <w:right w:val="nil"/>
+          <w:between w:val="nil"/>
+        </w:pBdr>
+        <w:spacing w:line="276" w:lineRule="auto"/>
+        <w:ind w:left="720"/>
+        <w:rPr>
+          <w:rFonts w:ascii="Times New Roman" w:hAnsi="Times New Roman" w:cs="Times New Roman"/>
+          <w:color w:val="000000"/>
+          <w:sz w:val="32"/>
+          <w:szCs w:val="32"/>
+        </w:rPr>
+      </w:pPr>
+      <w:r>
+        <w:rPr>
+          <w:rFonts w:ascii="Times New Roman" w:hAnsi="Times New Roman" w:cs="Times New Roman"/>
+          <w:color w:val="000000"/>
+          <w:sz w:val="32"/>
+          <w:szCs w:val="32"/>
+        </w:rPr>
+        <w:drawing>
+          <wp:inline distT="0" distB="0" distL="0" distR="0" wp14:anchorId="6B5F3F3D" wp14:editId="37B43EED">
+            <wp:extent cx="5760720" cy="1157605"/>
+            <wp:effectExtent l="0" t="0" r="0" b="4445"/>
+            <wp:docPr id="1933080741" name="Picture 1" descr="A black square with green lines&#10;&#10;Description automatically generated"/>
+            <wp:cNvGraphicFramePr>
+              <a:graphicFrameLocks xmlns:a="http://schemas.openxmlformats.org/drawingml/2006/main" noChangeAspect="1"/>
+            </wp:cNvGraphicFramePr>
+            <a:graphic xmlns:a="http://schemas.openxmlformats.org/drawingml/2006/main">
+              <a:graphicData uri="http://schemas.openxmlformats.org/drawingml/2006/picture">
+                <pic:pic xmlns:pic="http://schemas.openxmlformats.org/drawingml/2006/picture">
+                  <pic:nvPicPr>
+                    <pic:cNvPr id="1933080741" name="Picture 1" descr="A black square with green lines&#10;&#10;Description automatically generated"/>
+                    <pic:cNvPicPr/>
+                  </pic:nvPicPr>
+                  <pic:blipFill>
+                    <a:blip r:embed="rId8"/>
+                    <a:stretch>
+                      <a:fillRect/>
+                    </a:stretch>
+                  </pic:blipFill>
+                  <pic:spPr>
+                    <a:xfrm>
+                      <a:off x="0" y="0"/>
+                      <a:ext cx="5760720" cy="1157605"/>
+                    </a:xfrm>
+                    <a:prstGeom prst="rect">
+                      <a:avLst/>
+                    </a:prstGeom>
+                  </pic:spPr>
+                </pic:pic>
+              </a:graphicData>
+            </a:graphic>
+          </wp:inline>
+        </w:drawing>
+      </w:r>
+    </w:p>
+    <w:p>
+      <w:pPr>
+        <w:numPr>
+          <w:ilvl w:val="0"/>
+          <w:numId w:val="3"/>
+        </w:numPr>
+        <w:pBdr>
+          <w:top w:val="nil"/>
+          <w:left w:val="nil"/>
+          <w:bottom w:val="nil"/>
+          <w:right w:val="nil"/>
+          <w:between w:val="nil"/>
+        </w:pBdr>
+        <w:spacing w:line="276" w:lineRule="auto"/>
+        <w:rPr>
+          <w:rFonts w:ascii="Times New Roman" w:hAnsi="Times New Roman" w:cs="Times New Roman"/>
+          <w:color w:val="000000"/>
+          <w:sz w:val="32"/>
+          <w:szCs w:val="32"/>
+        </w:rPr>
+      </w:pPr>
+      <w:r>
+        <w:rPr>
+          <w:rFonts w:ascii="Times New Roman" w:hAnsi="Times New Roman" w:cs="Times New Roman"/>
+          <w:color w:val="000000"/>
+          <w:sz w:val="32"/>
+          <w:szCs w:val="32"/>
+        </w:rPr>
+        <w:t>Conform to the standard library usage. For VHDL, only 3 lines below other than custom libraries and packages</w:t>
       </w:r>
     </w:p>
     <w:p>
@@ -187,21 +244,8 @@
           <w:sz w:val="32"/>
           <w:szCs w:val="32"/>
         </w:rPr>
-        <w:t xml:space="preserve">library </w:t>
-      </w:r>
-      <w:proofErr w:type="gramStart"/>
-      <w:r>
-        <w:rPr>
-          <w:rFonts w:ascii="Times New Roman" w:hAnsi="Times New Roman" w:cs="Times New Roman"/>
-          <w:b/>
-          <w:bCs/>
-          <w:color w:val="0070C0"/>
-          <w:sz w:val="32"/>
-          <w:szCs w:val="32"/>
-        </w:rPr>
-        <w:t>IEEE;</w:t>
-      </w:r>
-      <w:proofErr w:type="gramEnd"/>
+        <w:t>library IEEE;</w:t>
+      </w:r>
     </w:p>
     <w:p>
       <w:pPr>
@@ -243,21 +287,8 @@
           <w:sz w:val="32"/>
           <w:szCs w:val="32"/>
         </w:rPr>
-        <w:t xml:space="preserve">use </w:t>
-      </w:r>
-      <w:proofErr w:type="gramStart"/>
-      <w:r>
-        <w:rPr>
-          <w:rFonts w:ascii="Times New Roman" w:hAnsi="Times New Roman" w:cs="Times New Roman"/>
-          <w:b/>
-          <w:bCs/>
-          <w:color w:val="0070C0"/>
-          <w:sz w:val="32"/>
-          <w:szCs w:val="32"/>
-        </w:rPr>
-        <w:t>IEEE.std_logic_1164.all;</w:t>
-      </w:r>
-      <w:proofErr w:type="gramEnd"/>
+        <w:t>use IEEE.std_logic_1164.all;</w:t>
+      </w:r>
     </w:p>
     <w:p>
       <w:pPr>
@@ -302,7 +333,6 @@
         <w:t xml:space="preserve">use </w:t>
       </w:r>
       <w:proofErr w:type="spellStart"/>
-      <w:proofErr w:type="gramStart"/>
       <w:r>
         <w:rPr>
           <w:rFonts w:ascii="Times New Roman" w:hAnsi="Times New Roman" w:cs="Times New Roman"/>
@@ -326,7 +356,6 @@
         </w:rPr>
         <w:t>;</w:t>
       </w:r>
-      <w:proofErr w:type="gramEnd"/>
     </w:p>
     <w:p>
       <w:pPr>
@@ -441,27 +470,7 @@
           <w:sz w:val="32"/>
           <w:szCs w:val="32"/>
         </w:rPr>
-        <w:t xml:space="preserve">Avoid writing very long </w:t>
-      </w:r>
-      <w:proofErr w:type="gramStart"/>
-      <w:r>
-        <w:rPr>
-          <w:rFonts w:ascii="Times New Roman" w:hAnsi="Times New Roman" w:cs="Times New Roman"/>
-          <w:color w:val="000000"/>
-          <w:sz w:val="32"/>
-          <w:szCs w:val="32"/>
-        </w:rPr>
-        <w:t>testbenches</w:t>
-      </w:r>
-      <w:proofErr w:type="gramEnd"/>
-      <w:r>
-        <w:rPr>
-          <w:rFonts w:ascii="Times New Roman" w:hAnsi="Times New Roman" w:cs="Times New Roman"/>
-          <w:color w:val="000000"/>
-          <w:sz w:val="32"/>
-          <w:szCs w:val="32"/>
-        </w:rPr>
-        <w:t>, prefer packages instead</w:t>
+        <w:t>Avoid writing very long testbenches, prefer packages instead</w:t>
       </w:r>
     </w:p>
     <w:p>
@@ -543,16 +552,7 @@
           <w:sz w:val="32"/>
           <w:szCs w:val="32"/>
         </w:rPr>
-        <w:t>U</w:t>
-      </w:r>
-      <w:r>
-        <w:rPr>
-          <w:rFonts w:ascii="Times New Roman" w:hAnsi="Times New Roman" w:cs="Times New Roman"/>
-          <w:color w:val="000000"/>
-          <w:sz w:val="32"/>
-          <w:szCs w:val="32"/>
-        </w:rPr>
-        <w:t xml:space="preserve">se </w:t>
+        <w:t xml:space="preserve">Use </w:t>
       </w:r>
       <w:proofErr w:type="spellStart"/>
       <w:r>
@@ -592,25 +592,7 @@
           <w:sz w:val="32"/>
           <w:szCs w:val="32"/>
         </w:rPr>
-        <w:t>_ prefixes</w:t>
-      </w:r>
-      <w:r>
-        <w:rPr>
-          <w:rFonts w:ascii="Times New Roman" w:hAnsi="Times New Roman" w:cs="Times New Roman"/>
-          <w:color w:val="000000"/>
-          <w:sz w:val="32"/>
-          <w:szCs w:val="32"/>
-        </w:rPr>
-        <w:t xml:space="preserve"> and </w:t>
-      </w:r>
-      <w:r>
-        <w:rPr>
-          <w:rFonts w:ascii="Times New Roman" w:hAnsi="Times New Roman" w:cs="Times New Roman"/>
-          <w:color w:val="000000"/>
-          <w:sz w:val="32"/>
-          <w:szCs w:val="32"/>
-        </w:rPr>
-        <w:t>_</w:t>
+        <w:t>_ prefixes and _</w:t>
       </w:r>
       <w:proofErr w:type="spellStart"/>
       <w:r>
@@ -630,16 +612,7 @@
           <w:sz w:val="32"/>
           <w:szCs w:val="32"/>
         </w:rPr>
-        <w:t xml:space="preserve"> </w:t>
-      </w:r>
-      <w:r>
-        <w:rPr>
-          <w:rFonts w:ascii="Times New Roman" w:hAnsi="Times New Roman" w:cs="Times New Roman"/>
-          <w:color w:val="000000"/>
-          <w:sz w:val="32"/>
-          <w:szCs w:val="32"/>
-        </w:rPr>
-        <w:t>_</w:t>
+        <w:t xml:space="preserve"> _</w:t>
       </w:r>
       <w:proofErr w:type="spellStart"/>
       <w:r>
@@ -1203,6 +1176,7 @@
           <w:sz w:val="32"/>
           <w:szCs w:val="32"/>
         </w:rPr>
+        <w:lastRenderedPageBreak/>
         <w:t>Reset control signals and outputs properly (data valid</w:t>
       </w:r>
       <w:r>
@@ -1364,7 +1338,6 @@
           <w:sz w:val="32"/>
           <w:szCs w:val="32"/>
         </w:rPr>
-        <w:lastRenderedPageBreak/>
         <w:t>Avoid</w:t>
       </w:r>
       <w:r>
@@ -1833,7 +1806,6 @@
       </w:r>
     </w:p>
     <w:sectPr>
-      <w:headerReference w:type="default" r:id="rId8"/>
       <w:pgSz w:w="11906" w:h="16838"/>
       <w:pgMar w:top="1417" w:right="1417" w:bottom="1417" w:left="1417" w:header="708" w:footer="708" w:gutter="0"/>
       <w:pgNumType w:start="1"/>
@@ -1881,396 +1853,12 @@
 </w:footnotes>
 </file>
 
-<file path=word/header1.xml><?xml version="1.0" encoding="utf-8"?>
-<w:hdr xmlns:wpc="http://schemas.microsoft.com/office/word/2010/wordprocessingCanvas" xmlns:cx="http://schemas.microsoft.com/office/drawing/2014/chartex" xmlns:cx1="http://schemas.microsoft.com/office/drawing/2015/9/8/chartex" xmlns:cx2="http://schemas.microsoft.com/office/drawing/2015/10/21/chartex" xmlns:cx3="http://schemas.microsoft.com/office/drawing/2016/5/9/chartex" xmlns:cx4="http://schemas.microsoft.com/office/drawing/2016/5/10/chartex" xmlns:cx5="http://schemas.microsoft.com/office/drawing/2016/5/11/chartex" xmlns:cx6="http://schemas.microsoft.com/office/drawing/2016/5/12/chartex" xmlns:cx7="http://schemas.microsoft.com/office/drawing/2016/5/13/chartex" xmlns:cx8="http://schemas.microsoft.com/office/drawing/2016/5/14/chartex" xmlns:mc="http://schemas.openxmlformats.org/markup-compatibility/2006" xmlns:aink="http://schemas.microsoft.com/office/drawing/2016/ink" xmlns:am3d="http://schemas.microsoft.com/office/drawing/2017/model3d" xmlns:o="urn:schemas-microsoft-com:office:office" xmlns:oel="http://schemas.microsoft.com/office/2019/extlst" xmlns:r="http://schemas.openxmlformats.org/officeDocument/2006/relationships" xmlns:m="http://schemas.openxmlformats.org/officeDocument/2006/math" xmlns:v="urn:schemas-microsoft-com:vml" xmlns:wp14="http://schemas.microsoft.com/office/word/2010/wordprocessingDrawing" xmlns:wp="http://schemas.openxmlformats.org/drawingml/2006/wordprocessingDrawing" xmlns:w10="urn:schemas-microsoft-com:office:word" xmlns:w="http://schemas.openxmlformats.org/wordprocessingml/2006/main" xmlns:w14="http://schemas.microsoft.com/office/word/2010/wordml" xmlns:w15="http://schemas.microsoft.com/office/word/2012/wordml" xmlns:w16cex="http://schemas.microsoft.com/office/word/2018/wordml/cex" xmlns:w16cid="http://schemas.microsoft.com/office/word/2016/wordml/cid" xmlns:w16="http://schemas.microsoft.com/office/word/2018/wordml" xmlns:w16du="http://schemas.microsoft.com/office/word/2023/wordml/word16du" xmlns:w16sdtdh="http://schemas.microsoft.com/office/word/2020/wordml/sdtdatahash" xmlns:w16sdtfl="http://schemas.microsoft.com/office/word/2024/wordml/sdtformatlock" xmlns:w16se="http://schemas.microsoft.com/office/word/2015/wordml/symex" xmlns:wpg="http://schemas.microsoft.com/office/word/2010/wordprocessingGroup" xmlns:wpi="http://schemas.microsoft.com/office/word/2010/wordprocessingInk" xmlns:wne="http://schemas.microsoft.com/office/word/2006/wordml" xmlns:wps="http://schemas.microsoft.com/office/word/2010/wordprocessingShape" mc:Ignorable="w14 w15 w16se w16cid w16 w16cex w16sdtdh w16sdtfl w16du wp14">
-  <w:p>
-    <w:pPr>
-      <w:pStyle w:val="Header"/>
-    </w:pPr>
-    <w:r>
-      <w:rPr>
-        <w:noProof/>
-      </w:rPr>
-      <mc:AlternateContent>
-        <mc:Choice Requires="wps">
-          <w:drawing>
-            <wp:anchor distT="45720" distB="45720" distL="114300" distR="114300" simplePos="0" relativeHeight="251659264" behindDoc="0" locked="0" layoutInCell="1" allowOverlap="1" wp14:anchorId="63BA7ECA" wp14:editId="1BF80A64">
-              <wp:simplePos x="0" y="0"/>
-              <wp:positionH relativeFrom="column">
-                <wp:posOffset>-666115</wp:posOffset>
-              </wp:positionH>
-              <wp:positionV relativeFrom="paragraph">
-                <wp:posOffset>-357505</wp:posOffset>
-              </wp:positionV>
-              <wp:extent cx="4457700" cy="1404620"/>
-              <wp:effectExtent l="0" t="0" r="19050" b="27940"/>
-              <wp:wrapSquare wrapText="bothSides"/>
-              <wp:docPr id="217" name="Text Box 2"/>
-              <wp:cNvGraphicFramePr>
-                <a:graphicFrameLocks xmlns:a="http://schemas.openxmlformats.org/drawingml/2006/main"/>
-              </wp:cNvGraphicFramePr>
-              <a:graphic xmlns:a="http://schemas.openxmlformats.org/drawingml/2006/main">
-                <a:graphicData uri="http://schemas.microsoft.com/office/word/2010/wordprocessingShape">
-                  <wps:wsp>
-                    <wps:cNvSpPr txBox="1">
-                      <a:spLocks noChangeArrowheads="1"/>
-                    </wps:cNvSpPr>
-                    <wps:spPr bwMode="auto">
-                      <a:xfrm>
-                        <a:off x="0" y="0"/>
-                        <a:ext cx="4457700" cy="1404620"/>
-                      </a:xfrm>
-                      <a:prstGeom prst="rect">
-                        <a:avLst/>
-                      </a:prstGeom>
-                      <a:solidFill>
-                        <a:srgbClr val="FFFFFF"/>
-                      </a:solidFill>
-                      <a:ln w="9525">
-                        <a:solidFill>
-                          <a:srgbClr val="000000"/>
-                        </a:solidFill>
-                        <a:miter lim="800000"/>
-                        <a:headEnd/>
-                        <a:tailEnd/>
-                      </a:ln>
-                    </wps:spPr>
-                    <wps:txbx>
-                      <w:txbxContent>
-                        <w:p>
-                          <w:pPr>
-                            <w:rPr>
-                              <w:rFonts w:ascii="Times New Roman" w:hAnsi="Times New Roman" w:cs="Times New Roman"/>
-                              <w:b/>
-                              <w:bCs/>
-                              <w:i/>
-                              <w:iCs/>
-                              <w:sz w:val="32"/>
-                              <w:szCs w:val="32"/>
-                            </w:rPr>
-                          </w:pPr>
-                          <w:r>
-                            <w:rPr>
-                              <w:rFonts w:ascii="Times New Roman" w:hAnsi="Times New Roman" w:cs="Times New Roman"/>
-                              <w:b/>
-                              <w:bCs/>
-                              <w:i/>
-                              <w:iCs/>
-                              <w:sz w:val="32"/>
-                              <w:szCs w:val="32"/>
-                            </w:rPr>
-                            <w:t xml:space="preserve">Last </w:t>
-                          </w:r>
-                          <w:r>
-                            <w:rPr>
-                              <w:rFonts w:ascii="Times New Roman" w:hAnsi="Times New Roman" w:cs="Times New Roman"/>
-                              <w:b/>
-                              <w:bCs/>
-                              <w:i/>
-                              <w:iCs/>
-                              <w:sz w:val="32"/>
-                              <w:szCs w:val="32"/>
-                            </w:rPr>
-                            <w:t>U</w:t>
-                          </w:r>
-                          <w:r>
-                            <w:rPr>
-                              <w:rFonts w:ascii="Times New Roman" w:hAnsi="Times New Roman" w:cs="Times New Roman"/>
-                              <w:b/>
-                              <w:bCs/>
-                              <w:i/>
-                              <w:iCs/>
-                              <w:sz w:val="32"/>
-                              <w:szCs w:val="32"/>
-                            </w:rPr>
-                            <w:t xml:space="preserve">pdate: </w:t>
-                          </w:r>
-                          <w:r>
-                            <w:rPr>
-                              <w:rFonts w:ascii="Times New Roman" w:hAnsi="Times New Roman" w:cs="Times New Roman"/>
-                              <w:b/>
-                              <w:bCs/>
-                              <w:i/>
-                              <w:iCs/>
-                              <w:sz w:val="32"/>
-                              <w:szCs w:val="32"/>
-                            </w:rPr>
-                            <w:t>25</w:t>
-                          </w:r>
-                          <w:r>
-                            <w:rPr>
-                              <w:rFonts w:ascii="Times New Roman" w:hAnsi="Times New Roman" w:cs="Times New Roman"/>
-                              <w:b/>
-                              <w:bCs/>
-                              <w:i/>
-                              <w:iCs/>
-                              <w:sz w:val="32"/>
-                              <w:szCs w:val="32"/>
-                            </w:rPr>
-                            <w:t>-</w:t>
-                          </w:r>
-                          <w:r>
-                            <w:rPr>
-                              <w:rFonts w:ascii="Times New Roman" w:hAnsi="Times New Roman" w:cs="Times New Roman"/>
-                              <w:b/>
-                              <w:bCs/>
-                              <w:i/>
-                              <w:iCs/>
-                              <w:sz w:val="32"/>
-                              <w:szCs w:val="32"/>
-                            </w:rPr>
-                            <w:t>January</w:t>
-                          </w:r>
-                          <w:r>
-                            <w:rPr>
-                              <w:rFonts w:ascii="Times New Roman" w:hAnsi="Times New Roman" w:cs="Times New Roman"/>
-                              <w:b/>
-                              <w:bCs/>
-                              <w:i/>
-                              <w:iCs/>
-                              <w:sz w:val="32"/>
-                              <w:szCs w:val="32"/>
-                            </w:rPr>
-                            <w:t>-</w:t>
-                          </w:r>
-                          <w:r>
-                            <w:rPr>
-                              <w:rFonts w:ascii="Times New Roman" w:hAnsi="Times New Roman" w:cs="Times New Roman"/>
-                              <w:b/>
-                              <w:bCs/>
-                              <w:i/>
-                              <w:iCs/>
-                              <w:sz w:val="32"/>
-                              <w:szCs w:val="32"/>
-                            </w:rPr>
-                            <w:t>20</w:t>
-                          </w:r>
-                          <w:r>
-                            <w:rPr>
-                              <w:rFonts w:ascii="Times New Roman" w:hAnsi="Times New Roman" w:cs="Times New Roman"/>
-                              <w:b/>
-                              <w:bCs/>
-                              <w:i/>
-                              <w:iCs/>
-                              <w:sz w:val="32"/>
-                              <w:szCs w:val="32"/>
-                            </w:rPr>
-                            <w:t>2</w:t>
-                          </w:r>
-                          <w:r>
-                            <w:rPr>
-                              <w:rFonts w:ascii="Times New Roman" w:hAnsi="Times New Roman" w:cs="Times New Roman"/>
-                              <w:b/>
-                              <w:bCs/>
-                              <w:i/>
-                              <w:iCs/>
-                              <w:sz w:val="32"/>
-                              <w:szCs w:val="32"/>
-                            </w:rPr>
-                            <w:t>5</w:t>
-                          </w:r>
-                          <w:r>
-                            <w:rPr>
-                              <w:rFonts w:ascii="Times New Roman" w:hAnsi="Times New Roman" w:cs="Times New Roman"/>
-                              <w:b/>
-                              <w:bCs/>
-                              <w:i/>
-                              <w:iCs/>
-                              <w:sz w:val="32"/>
-                              <w:szCs w:val="32"/>
-                            </w:rPr>
-                            <w:t xml:space="preserve"> by Koray Karakurt</w:t>
-                          </w:r>
-                        </w:p>
-                      </w:txbxContent>
-                    </wps:txbx>
-                    <wps:bodyPr rot="0" vert="horz" wrap="square" lIns="91440" tIns="45720" rIns="91440" bIns="45720" anchor="t" anchorCtr="0">
-                      <a:spAutoFit/>
-                    </wps:bodyPr>
-                  </wps:wsp>
-                </a:graphicData>
-              </a:graphic>
-              <wp14:sizeRelH relativeFrom="margin">
-                <wp14:pctWidth>0</wp14:pctWidth>
-              </wp14:sizeRelH>
-              <wp14:sizeRelV relativeFrom="margin">
-                <wp14:pctHeight>20000</wp14:pctHeight>
-              </wp14:sizeRelV>
-            </wp:anchor>
-          </w:drawing>
-        </mc:Choice>
-        <mc:Fallback>
-          <w:pict>
-            <v:shapetype w14:anchorId="63BA7ECA" id="_x0000_t202" coordsize="21600,21600" o:spt="202" path="m,l,21600r21600,l21600,xe">
-              <v:stroke joinstyle="miter"/>
-              <v:path gradientshapeok="t" o:connecttype="rect"/>
-            </v:shapetype>
-            <v:shape id="Text Box 2" o:spid="_x0000_s1026" type="#_x0000_t202" style="position:absolute;margin-left:-52.45pt;margin-top:-28.15pt;width:351pt;height:110.6pt;z-index:251659264;visibility:visible;mso-wrap-style:square;mso-width-percent:0;mso-height-percent:200;mso-wrap-distance-left:9pt;mso-wrap-distance-top:3.6pt;mso-wrap-distance-right:9pt;mso-wrap-distance-bottom:3.6pt;mso-position-horizontal:absolute;mso-position-horizontal-relative:text;mso-position-vertical:absolute;mso-position-vertical-relative:text;mso-width-percent:0;mso-height-percent:200;mso-width-relative:margin;mso-height-relative:margin;v-text-anchor:top" o:gfxdata="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">
-              <v:textbox style="mso-fit-shape-to-text:t">
-                <w:txbxContent>
-                  <w:p>
-                    <w:pPr>
-                      <w:rPr>
-                        <w:rFonts w:ascii="Times New Roman" w:hAnsi="Times New Roman" w:cs="Times New Roman"/>
-                        <w:b/>
-                        <w:bCs/>
-                        <w:i/>
-                        <w:iCs/>
-                        <w:sz w:val="32"/>
-                        <w:szCs w:val="32"/>
-                      </w:rPr>
-                    </w:pPr>
-                    <w:r>
-                      <w:rPr>
-                        <w:rFonts w:ascii="Times New Roman" w:hAnsi="Times New Roman" w:cs="Times New Roman"/>
-                        <w:b/>
-                        <w:bCs/>
-                        <w:i/>
-                        <w:iCs/>
-                        <w:sz w:val="32"/>
-                        <w:szCs w:val="32"/>
-                      </w:rPr>
-                      <w:t xml:space="preserve">Last </w:t>
-                    </w:r>
-                    <w:r>
-                      <w:rPr>
-                        <w:rFonts w:ascii="Times New Roman" w:hAnsi="Times New Roman" w:cs="Times New Roman"/>
-                        <w:b/>
-                        <w:bCs/>
-                        <w:i/>
-                        <w:iCs/>
-                        <w:sz w:val="32"/>
-                        <w:szCs w:val="32"/>
-                      </w:rPr>
-                      <w:t>U</w:t>
-                    </w:r>
-                    <w:r>
-                      <w:rPr>
-                        <w:rFonts w:ascii="Times New Roman" w:hAnsi="Times New Roman" w:cs="Times New Roman"/>
-                        <w:b/>
-                        <w:bCs/>
-                        <w:i/>
-                        <w:iCs/>
-                        <w:sz w:val="32"/>
-                        <w:szCs w:val="32"/>
-                      </w:rPr>
-                      <w:t xml:space="preserve">pdate: </w:t>
-                    </w:r>
-                    <w:r>
-                      <w:rPr>
-                        <w:rFonts w:ascii="Times New Roman" w:hAnsi="Times New Roman" w:cs="Times New Roman"/>
-                        <w:b/>
-                        <w:bCs/>
-                        <w:i/>
-                        <w:iCs/>
-                        <w:sz w:val="32"/>
-                        <w:szCs w:val="32"/>
-                      </w:rPr>
-                      <w:t>25</w:t>
-                    </w:r>
-                    <w:r>
-                      <w:rPr>
-                        <w:rFonts w:ascii="Times New Roman" w:hAnsi="Times New Roman" w:cs="Times New Roman"/>
-                        <w:b/>
-                        <w:bCs/>
-                        <w:i/>
-                        <w:iCs/>
-                        <w:sz w:val="32"/>
-                        <w:szCs w:val="32"/>
-                      </w:rPr>
-                      <w:t>-</w:t>
-                    </w:r>
-                    <w:r>
-                      <w:rPr>
-                        <w:rFonts w:ascii="Times New Roman" w:hAnsi="Times New Roman" w:cs="Times New Roman"/>
-                        <w:b/>
-                        <w:bCs/>
-                        <w:i/>
-                        <w:iCs/>
-                        <w:sz w:val="32"/>
-                        <w:szCs w:val="32"/>
-                      </w:rPr>
-                      <w:t>January</w:t>
-                    </w:r>
-                    <w:r>
-                      <w:rPr>
-                        <w:rFonts w:ascii="Times New Roman" w:hAnsi="Times New Roman" w:cs="Times New Roman"/>
-                        <w:b/>
-                        <w:bCs/>
-                        <w:i/>
-                        <w:iCs/>
-                        <w:sz w:val="32"/>
-                        <w:szCs w:val="32"/>
-                      </w:rPr>
-                      <w:t>-</w:t>
-                    </w:r>
-                    <w:r>
-                      <w:rPr>
-                        <w:rFonts w:ascii="Times New Roman" w:hAnsi="Times New Roman" w:cs="Times New Roman"/>
-                        <w:b/>
-                        <w:bCs/>
-                        <w:i/>
-                        <w:iCs/>
-                        <w:sz w:val="32"/>
-                        <w:szCs w:val="32"/>
-                      </w:rPr>
-                      <w:t>20</w:t>
-                    </w:r>
-                    <w:r>
-                      <w:rPr>
-                        <w:rFonts w:ascii="Times New Roman" w:hAnsi="Times New Roman" w:cs="Times New Roman"/>
-                        <w:b/>
-                        <w:bCs/>
-                        <w:i/>
-                        <w:iCs/>
-                        <w:sz w:val="32"/>
-                        <w:szCs w:val="32"/>
-                      </w:rPr>
-                      <w:t>2</w:t>
-                    </w:r>
-                    <w:r>
-                      <w:rPr>
-                        <w:rFonts w:ascii="Times New Roman" w:hAnsi="Times New Roman" w:cs="Times New Roman"/>
-                        <w:b/>
-                        <w:bCs/>
-                        <w:i/>
-                        <w:iCs/>
-                        <w:sz w:val="32"/>
-                        <w:szCs w:val="32"/>
-                      </w:rPr>
-                      <w:t>5</w:t>
-                    </w:r>
-                    <w:r>
-                      <w:rPr>
-                        <w:rFonts w:ascii="Times New Roman" w:hAnsi="Times New Roman" w:cs="Times New Roman"/>
-                        <w:b/>
-                        <w:bCs/>
-                        <w:i/>
-                        <w:iCs/>
-                        <w:sz w:val="32"/>
-                        <w:szCs w:val="32"/>
-                      </w:rPr>
-                      <w:t xml:space="preserve"> by Koray Karakurt</w:t>
-                    </w:r>
-                  </w:p>
-                </w:txbxContent>
-              </v:textbox>
-              <w10:wrap type="square"/>
-            </v:shape>
-          </w:pict>
-        </mc:Fallback>
-      </mc:AlternateContent>
-    </w:r>
-  </w:p>
-</w:hdr>
-</file>
-
 <file path=word/numbering.xml><?xml version="1.0" encoding="utf-8"?>
 <w:numbering xmlns:wpc="http://schemas.microsoft.com/office/word/2010/wordprocessingCanvas" xmlns:cx="http://schemas.microsoft.com/office/drawing/2014/chartex" xmlns:cx1="http://schemas.microsoft.com/office/drawing/2015/9/8/chartex" xmlns:cx2="http://schemas.microsoft.com/office/drawing/2015/10/21/chartex" xmlns:cx3="http://schemas.microsoft.com/office/drawing/2016/5/9/chartex" xmlns:cx4="http://schemas.microsoft.com/office/drawing/2016/5/10/chartex" xmlns:cx5="http://schemas.microsoft.com/office/drawing/2016/5/11/chartex" xmlns:cx6="http://schemas.microsoft.com/office/drawing/2016/5/12/chartex" xmlns:cx7="http://schemas.microsoft.com/office/drawing/2016/5/13/chartex" xmlns:cx8="http://schemas.microsoft.com/office/drawing/2016/5/14/chartex" xmlns:mc="http://schemas.openxmlformats.org/markup-compatibility/2006" xmlns:aink="http://schemas.microsoft.com/office/drawing/2016/ink" xmlns:am3d="http://schemas.microsoft.com/office/drawing/2017/model3d" xmlns:o="urn:schemas-microsoft-com:office:office" xmlns:oel="http://schemas.microsoft.com/office/2019/extlst" xmlns:r="http://schemas.openxmlformats.org/officeDocument/2006/relationships" xmlns:m="http://schemas.openxmlformats.org/officeDocument/2006/math" xmlns:v="urn:schemas-microsoft-com:vml" xmlns:wp14="http://schemas.microsoft.com/office/word/2010/wordprocessingDrawing" xmlns:wp="http://schemas.openxmlformats.org/drawingml/2006/wordprocessingDrawing" xmlns:w10="urn:schemas-microsoft-com:office:word" xmlns:w="http://schemas.openxmlformats.org/wordprocessingml/2006/main" xmlns:w14="http://schemas.microsoft.com/office/word/2010/wordml" xmlns:w15="http://schemas.microsoft.com/office/word/2012/wordml" xmlns:w16cex="http://schemas.microsoft.com/office/word/2018/wordml/cex" xmlns:w16cid="http://schemas.microsoft.com/office/word/2016/wordml/cid" xmlns:w16="http://schemas.microsoft.com/office/word/2018/wordml" xmlns:w16du="http://schemas.microsoft.com/office/word/2023/wordml/word16du" xmlns:w16sdtdh="http://schemas.microsoft.com/office/word/2020/wordml/sdtdatahash" xmlns:w16sdtfl="http://schemas.microsoft.com/office/word/2024/wordml/sdtformatlock" xmlns:w16se="http://schemas.microsoft.com/office/word/2015/wordml/symex" xmlns:wpg="http://schemas.microsoft.com/office/word/2010/wordprocessingGroup" xmlns:wpi="http://schemas.microsoft.com/office/word/2010/wordprocessingInk" xmlns:wne="http://schemas.microsoft.com/office/word/2006/wordml" xmlns:wps="http://schemas.microsoft.com/office/word/2010/wordprocessingShape" mc:Ignorable="w14 w15 w16se w16cid w16 w16cex w16sdtdh w16sdtfl w16du wp14">
   <w:abstractNum w:abstractNumId="0" w15:restartNumberingAfterBreak="0">
     <w:nsid w:val="1A2D7995"/>
     <w:multiLevelType w:val="hybridMultilevel"/>
-    <w:tmpl w:val="2E70EE3C"/>
+    <w:tmpl w:val="36164A52"/>
     <w:lvl w:ilvl="0" w:tplc="04090001">
       <w:start w:val="1"/>
       <w:numFmt w:val="bullet"/>

</xml_diff>

<commit_message>
Improve linting_rules doc and add example code# ffzth_linting_rules.vhd
</commit_message>
<xml_diff>
--- a/docs/ffzth_linting_rules.docx
+++ b/docs/ffzth_linting_rules.docx
@@ -150,6 +150,7 @@
       <w:r>
         <w:rPr>
           <w:rFonts w:ascii="Times New Roman" w:hAnsi="Times New Roman" w:cs="Times New Roman"/>
+          <w:noProof/>
           <w:color w:val="000000"/>
           <w:sz w:val="32"/>
           <w:szCs w:val="32"/>
@@ -330,31 +331,7 @@
           <w:sz w:val="32"/>
           <w:szCs w:val="32"/>
         </w:rPr>
-        <w:t xml:space="preserve">use </w:t>
-      </w:r>
-      <w:proofErr w:type="spellStart"/>
-      <w:r>
-        <w:rPr>
-          <w:rFonts w:ascii="Times New Roman" w:hAnsi="Times New Roman" w:cs="Times New Roman"/>
-          <w:b/>
-          <w:bCs/>
-          <w:color w:val="0070C0"/>
-          <w:sz w:val="32"/>
-          <w:szCs w:val="32"/>
-        </w:rPr>
-        <w:t>IEEE.numeric_std.all</w:t>
-      </w:r>
-      <w:proofErr w:type="spellEnd"/>
-      <w:r>
-        <w:rPr>
-          <w:rFonts w:ascii="Times New Roman" w:hAnsi="Times New Roman" w:cs="Times New Roman"/>
-          <w:b/>
-          <w:bCs/>
-          <w:color w:val="0070C0"/>
-          <w:sz w:val="32"/>
-          <w:szCs w:val="32"/>
-        </w:rPr>
-        <w:t>;</w:t>
+        <w:t>use IEEE.numeric_std.all;</w:t>
       </w:r>
     </w:p>
     <w:p>
@@ -405,42 +382,6 @@
         </w:rPr>
         <w:t xml:space="preserve">use underscores and lowercase letters </w:t>
       </w:r>
-      <w:r>
-        <w:rPr>
-          <w:rFonts w:ascii="Times New Roman" w:hAnsi="Times New Roman" w:cs="Times New Roman"/>
-          <w:color w:val="000000"/>
-          <w:sz w:val="32"/>
-          <w:szCs w:val="32"/>
-        </w:rPr>
-        <w:t xml:space="preserve">(the only </w:t>
-      </w:r>
-      <w:r>
-        <w:rPr>
-          <w:rFonts w:ascii="Times New Roman" w:hAnsi="Times New Roman" w:cs="Times New Roman"/>
-          <w:color w:val="000000"/>
-          <w:sz w:val="32"/>
-          <w:szCs w:val="32"/>
-        </w:rPr>
-        <w:t>except</w:t>
-      </w:r>
-      <w:r>
-        <w:rPr>
-          <w:rFonts w:ascii="Times New Roman" w:hAnsi="Times New Roman" w:cs="Times New Roman"/>
-          <w:color w:val="000000"/>
-          <w:sz w:val="32"/>
-          <w:szCs w:val="32"/>
-        </w:rPr>
-        <w:t>ion is</w:t>
-      </w:r>
-      <w:r>
-        <w:rPr>
-          <w:rFonts w:ascii="Times New Roman" w:hAnsi="Times New Roman" w:cs="Times New Roman"/>
-          <w:color w:val="000000"/>
-          <w:sz w:val="32"/>
-          <w:szCs w:val="32"/>
-        </w:rPr>
-        <w:t xml:space="preserve"> IEEE)</w:t>
-      </w:r>
     </w:p>
     <w:p>
       <w:pPr>
@@ -470,7 +411,43 @@
           <w:sz w:val="32"/>
           <w:szCs w:val="32"/>
         </w:rPr>
-        <w:t>Avoid writing very long testbenches, prefer packages instead</w:t>
+        <w:t>Use uppercase names</w:t>
+      </w:r>
+      <w:r>
+        <w:rPr>
+          <w:rFonts w:ascii="Times New Roman" w:hAnsi="Times New Roman" w:cs="Times New Roman"/>
+          <w:color w:val="000000"/>
+          <w:sz w:val="32"/>
+          <w:szCs w:val="32"/>
+        </w:rPr>
+        <w:t xml:space="preserve"> only for</w:t>
+      </w:r>
+      <w:r>
+        <w:rPr>
+          <w:rFonts w:ascii="Times New Roman" w:hAnsi="Times New Roman" w:cs="Times New Roman"/>
+          <w:color w:val="000000"/>
+          <w:sz w:val="32"/>
+          <w:szCs w:val="32"/>
+        </w:rPr>
+        <w:t xml:space="preserve"> </w:t>
+      </w:r>
+      <w:r>
+        <w:rPr>
+          <w:rFonts w:ascii="Times New Roman" w:hAnsi="Times New Roman" w:cs="Times New Roman"/>
+          <w:color w:val="000000"/>
+          <w:sz w:val="32"/>
+          <w:szCs w:val="32"/>
+        </w:rPr>
+        <w:t>IEEE,</w:t>
+      </w:r>
+      <w:r>
+        <w:rPr>
+          <w:rFonts w:ascii="Times New Roman" w:hAnsi="Times New Roman" w:cs="Times New Roman"/>
+          <w:color w:val="000000"/>
+          <w:sz w:val="32"/>
+          <w:szCs w:val="32"/>
+        </w:rPr>
+        <w:t xml:space="preserve"> generics, constants and types</w:t>
       </w:r>
     </w:p>
     <w:p>
@@ -501,27 +478,16 @@
           <w:sz w:val="32"/>
           <w:szCs w:val="32"/>
         </w:rPr>
-        <w:t>Avoid unnecessary prefixes and suffixes like e.g., c_, s_, _</w:t>
-      </w:r>
-      <w:proofErr w:type="spellStart"/>
-      <w:r>
-        <w:rPr>
-          <w:rFonts w:ascii="Times New Roman" w:hAnsi="Times New Roman" w:cs="Times New Roman"/>
-          <w:color w:val="000000"/>
-          <w:sz w:val="32"/>
-          <w:szCs w:val="32"/>
-        </w:rPr>
-        <w:t>i</w:t>
-      </w:r>
-      <w:proofErr w:type="spellEnd"/>
-      <w:r>
-        <w:rPr>
-          <w:rFonts w:ascii="Times New Roman" w:hAnsi="Times New Roman" w:cs="Times New Roman"/>
-          <w:color w:val="000000"/>
-          <w:sz w:val="32"/>
-          <w:szCs w:val="32"/>
-        </w:rPr>
-        <w:t xml:space="preserve">, _o, _c, _s etc., </w:t>
+        <w:t>Use clk_, rst_ prefixes</w:t>
+      </w:r>
+      <w:r>
+        <w:rPr>
+          <w:rFonts w:ascii="Times New Roman" w:hAnsi="Times New Roman" w:cs="Times New Roman"/>
+          <w:color w:val="000000"/>
+          <w:sz w:val="32"/>
+          <w:szCs w:val="32"/>
+        </w:rPr>
+        <w:t xml:space="preserve"> for signals</w:t>
       </w:r>
     </w:p>
     <w:p>
@@ -552,87 +518,16 @@
           <w:sz w:val="32"/>
           <w:szCs w:val="32"/>
         </w:rPr>
-        <w:t xml:space="preserve">Use </w:t>
-      </w:r>
-      <w:proofErr w:type="spellStart"/>
-      <w:r>
-        <w:rPr>
-          <w:rFonts w:ascii="Times New Roman" w:hAnsi="Times New Roman" w:cs="Times New Roman"/>
-          <w:color w:val="000000"/>
-          <w:sz w:val="32"/>
-          <w:szCs w:val="32"/>
-        </w:rPr>
-        <w:t>clk</w:t>
-      </w:r>
-      <w:proofErr w:type="spellEnd"/>
-      <w:r>
-        <w:rPr>
-          <w:rFonts w:ascii="Times New Roman" w:hAnsi="Times New Roman" w:cs="Times New Roman"/>
-          <w:color w:val="000000"/>
-          <w:sz w:val="32"/>
-          <w:szCs w:val="32"/>
-        </w:rPr>
-        <w:t xml:space="preserve">_, </w:t>
-      </w:r>
-      <w:proofErr w:type="spellStart"/>
-      <w:r>
-        <w:rPr>
-          <w:rFonts w:ascii="Times New Roman" w:hAnsi="Times New Roman" w:cs="Times New Roman"/>
-          <w:color w:val="000000"/>
-          <w:sz w:val="32"/>
-          <w:szCs w:val="32"/>
-        </w:rPr>
-        <w:t>rst</w:t>
-      </w:r>
-      <w:proofErr w:type="spellEnd"/>
-      <w:r>
-        <w:rPr>
-          <w:rFonts w:ascii="Times New Roman" w:hAnsi="Times New Roman" w:cs="Times New Roman"/>
-          <w:color w:val="000000"/>
-          <w:sz w:val="32"/>
-          <w:szCs w:val="32"/>
-        </w:rPr>
-        <w:t>_ prefixes and _</w:t>
-      </w:r>
-      <w:proofErr w:type="spellStart"/>
-      <w:r>
-        <w:rPr>
-          <w:rFonts w:ascii="Times New Roman" w:hAnsi="Times New Roman" w:cs="Times New Roman"/>
-          <w:color w:val="000000"/>
-          <w:sz w:val="32"/>
-          <w:szCs w:val="32"/>
-        </w:rPr>
-        <w:t>tb.vhd</w:t>
-      </w:r>
-      <w:proofErr w:type="spellEnd"/>
-      <w:r>
-        <w:rPr>
-          <w:rFonts w:ascii="Times New Roman" w:hAnsi="Times New Roman" w:cs="Times New Roman"/>
-          <w:color w:val="000000"/>
-          <w:sz w:val="32"/>
-          <w:szCs w:val="32"/>
-        </w:rPr>
-        <w:t xml:space="preserve"> _</w:t>
-      </w:r>
-      <w:proofErr w:type="spellStart"/>
-      <w:r>
-        <w:rPr>
-          <w:rFonts w:ascii="Times New Roman" w:hAnsi="Times New Roman" w:cs="Times New Roman"/>
-          <w:color w:val="000000"/>
-          <w:sz w:val="32"/>
-          <w:szCs w:val="32"/>
-        </w:rPr>
-        <w:t>pkg.vhd</w:t>
-      </w:r>
-      <w:proofErr w:type="spellEnd"/>
-      <w:r>
-        <w:rPr>
-          <w:rFonts w:ascii="Times New Roman" w:hAnsi="Times New Roman" w:cs="Times New Roman"/>
-          <w:color w:val="000000"/>
-          <w:sz w:val="32"/>
-          <w:szCs w:val="32"/>
-        </w:rPr>
-        <w:t xml:space="preserve"> suffixes</w:t>
+        <w:t>Use _tb.vhd _pkg.vhd suffixes</w:t>
+      </w:r>
+      <w:r>
+        <w:rPr>
+          <w:rFonts w:ascii="Times New Roman" w:hAnsi="Times New Roman" w:cs="Times New Roman"/>
+          <w:color w:val="000000"/>
+          <w:sz w:val="32"/>
+          <w:szCs w:val="32"/>
+        </w:rPr>
+        <w:t xml:space="preserve"> for testbench and package files</w:t>
       </w:r>
     </w:p>
     <w:p>
@@ -663,42 +558,52 @@
           <w:sz w:val="32"/>
           <w:szCs w:val="32"/>
         </w:rPr>
-        <w:t xml:space="preserve">Check </w:t>
-      </w:r>
-      <w:r>
-        <w:rPr>
-          <w:rFonts w:ascii="Times New Roman" w:hAnsi="Times New Roman" w:cs="Times New Roman"/>
-          <w:sz w:val="32"/>
-          <w:szCs w:val="32"/>
-        </w:rPr>
-        <w:t>indentation</w:t>
-      </w:r>
-      <w:r>
-        <w:rPr>
-          <w:rFonts w:ascii="Times New Roman" w:hAnsi="Times New Roman" w:cs="Times New Roman"/>
-          <w:color w:val="000000"/>
-          <w:sz w:val="32"/>
-          <w:szCs w:val="32"/>
-        </w:rPr>
-        <w:t xml:space="preserve"> rules inside the code to improve design readability</w:t>
-      </w:r>
-      <w:r>
-        <w:rPr>
-          <w:rFonts w:ascii="Times New Roman" w:hAnsi="Times New Roman" w:cs="Times New Roman"/>
-          <w:color w:val="000000"/>
-          <w:sz w:val="32"/>
-          <w:szCs w:val="32"/>
-        </w:rPr>
-        <w:t>, replace tab with 3 spaces in your editor</w:t>
-      </w:r>
-      <w:r>
-        <w:rPr>
-          <w:rFonts w:ascii="Times New Roman" w:hAnsi="Times New Roman" w:cs="Times New Roman"/>
-          <w:color w:val="000000"/>
-          <w:sz w:val="32"/>
-          <w:szCs w:val="32"/>
-        </w:rPr>
-        <w:t xml:space="preserve"> </w:t>
+        <w:t>Do not use</w:t>
+      </w:r>
+      <w:r>
+        <w:rPr>
+          <w:rFonts w:ascii="Times New Roman" w:hAnsi="Times New Roman" w:cs="Times New Roman"/>
+          <w:color w:val="000000"/>
+          <w:sz w:val="32"/>
+          <w:szCs w:val="32"/>
+        </w:rPr>
+        <w:t xml:space="preserve"> unnecessary prefixes and suffixes </w:t>
+      </w:r>
+      <w:r>
+        <w:rPr>
+          <w:rFonts w:ascii="Times New Roman" w:hAnsi="Times New Roman" w:cs="Times New Roman"/>
+          <w:color w:val="000000"/>
+          <w:sz w:val="32"/>
+          <w:szCs w:val="32"/>
+        </w:rPr>
+        <w:t>for signals such as</w:t>
+      </w:r>
+      <w:r>
+        <w:rPr>
+          <w:rFonts w:ascii="Times New Roman" w:hAnsi="Times New Roman" w:cs="Times New Roman"/>
+          <w:color w:val="000000"/>
+          <w:sz w:val="32"/>
+          <w:szCs w:val="32"/>
+        </w:rPr>
+        <w:t xml:space="preserve"> c_, s_, _i, _o, _c, _s</w:t>
+      </w:r>
+      <w:r>
+        <w:rPr>
+          <w:rFonts w:ascii="Times New Roman" w:hAnsi="Times New Roman" w:cs="Times New Roman"/>
+          <w:color w:val="000000"/>
+          <w:sz w:val="32"/>
+          <w:szCs w:val="32"/>
+        </w:rPr>
+        <w:t>, tb_, _tb</w:t>
+      </w:r>
+      <w:r>
+        <w:rPr>
+          <w:rFonts w:ascii="Times New Roman" w:hAnsi="Times New Roman" w:cs="Times New Roman"/>
+          <w:color w:val="000000"/>
+          <w:sz w:val="32"/>
+          <w:szCs w:val="32"/>
+        </w:rPr>
+        <w:t xml:space="preserve"> etc.</w:t>
       </w:r>
     </w:p>
     <w:p>
@@ -729,6 +634,72 @@
           <w:sz w:val="32"/>
           <w:szCs w:val="32"/>
         </w:rPr>
+        <w:t xml:space="preserve">Check </w:t>
+      </w:r>
+      <w:r>
+        <w:rPr>
+          <w:rFonts w:ascii="Times New Roman" w:hAnsi="Times New Roman" w:cs="Times New Roman"/>
+          <w:sz w:val="32"/>
+          <w:szCs w:val="32"/>
+        </w:rPr>
+        <w:t>indentation</w:t>
+      </w:r>
+      <w:r>
+        <w:rPr>
+          <w:rFonts w:ascii="Times New Roman" w:hAnsi="Times New Roman" w:cs="Times New Roman"/>
+          <w:color w:val="000000"/>
+          <w:sz w:val="32"/>
+          <w:szCs w:val="32"/>
+        </w:rPr>
+        <w:t xml:space="preserve"> rules inside the code to improve design readability</w:t>
+      </w:r>
+      <w:r>
+        <w:rPr>
+          <w:rFonts w:ascii="Times New Roman" w:hAnsi="Times New Roman" w:cs="Times New Roman"/>
+          <w:color w:val="000000"/>
+          <w:sz w:val="32"/>
+          <w:szCs w:val="32"/>
+        </w:rPr>
+        <w:t>, replace tab with 3 spaces in your editor</w:t>
+      </w:r>
+      <w:r>
+        <w:rPr>
+          <w:rFonts w:ascii="Times New Roman" w:hAnsi="Times New Roman" w:cs="Times New Roman"/>
+          <w:color w:val="000000"/>
+          <w:sz w:val="32"/>
+          <w:szCs w:val="32"/>
+        </w:rPr>
+        <w:t xml:space="preserve"> </w:t>
+      </w:r>
+    </w:p>
+    <w:p>
+      <w:pPr>
+        <w:numPr>
+          <w:ilvl w:val="0"/>
+          <w:numId w:val="3"/>
+        </w:numPr>
+        <w:pBdr>
+          <w:top w:val="nil"/>
+          <w:left w:val="nil"/>
+          <w:bottom w:val="nil"/>
+          <w:right w:val="nil"/>
+          <w:between w:val="nil"/>
+        </w:pBdr>
+        <w:spacing w:line="276" w:lineRule="auto"/>
+        <w:rPr>
+          <w:rFonts w:ascii="Times New Roman" w:hAnsi="Times New Roman" w:cs="Times New Roman"/>
+          <w:color w:val="000000"/>
+          <w:sz w:val="32"/>
+          <w:szCs w:val="32"/>
+        </w:rPr>
+      </w:pPr>
+      <w:r>
+        <w:rPr>
+          <w:rFonts w:ascii="Times New Roman" w:hAnsi="Times New Roman" w:cs="Times New Roman"/>
+          <w:color w:val="000000"/>
+          <w:sz w:val="32"/>
+          <w:szCs w:val="32"/>
+        </w:rPr>
         <w:t>D</w:t>
       </w:r>
       <w:r>
@@ -821,6 +792,56 @@
         </w:rPr>
         <w:t>per line</w:t>
       </w:r>
+    </w:p>
+    <w:p>
+      <w:pPr>
+        <w:numPr>
+          <w:ilvl w:val="0"/>
+          <w:numId w:val="3"/>
+        </w:numPr>
+        <w:pBdr>
+          <w:top w:val="nil"/>
+          <w:left w:val="nil"/>
+          <w:bottom w:val="nil"/>
+          <w:right w:val="nil"/>
+          <w:between w:val="nil"/>
+        </w:pBdr>
+        <w:spacing w:line="276" w:lineRule="auto"/>
+        <w:rPr>
+          <w:rFonts w:ascii="Times New Roman" w:hAnsi="Times New Roman" w:cs="Times New Roman"/>
+          <w:color w:val="000000"/>
+          <w:sz w:val="32"/>
+          <w:szCs w:val="32"/>
+        </w:rPr>
+      </w:pPr>
+      <w:r>
+        <w:rPr>
+          <w:rFonts w:ascii="Times New Roman" w:hAnsi="Times New Roman" w:cs="Times New Roman"/>
+          <w:color w:val="000000"/>
+          <w:sz w:val="32"/>
+          <w:szCs w:val="32"/>
+        </w:rPr>
+        <w:t>Avoid writing very long testbenches, prefer packages instead</w:t>
+      </w:r>
+    </w:p>
+    <w:p>
+      <w:pPr>
+        <w:pBdr>
+          <w:top w:val="nil"/>
+          <w:left w:val="nil"/>
+          <w:bottom w:val="nil"/>
+          <w:right w:val="nil"/>
+          <w:between w:val="nil"/>
+        </w:pBdr>
+        <w:spacing w:line="276" w:lineRule="auto"/>
+        <w:ind w:left="360"/>
+        <w:rPr>
+          <w:rFonts w:ascii="Times New Roman" w:hAnsi="Times New Roman" w:cs="Times New Roman"/>
+          <w:color w:val="000000"/>
+          <w:sz w:val="32"/>
+          <w:szCs w:val="32"/>
+        </w:rPr>
+      </w:pPr>
     </w:p>
     <w:p>
       <w:pPr>
@@ -970,6 +991,7 @@
           <w:sz w:val="32"/>
           <w:szCs w:val="32"/>
         </w:rPr>
+        <w:lastRenderedPageBreak/>
         <w:t xml:space="preserve">Give high importance to code comments </w:t>
       </w:r>
       <w:r>
@@ -1176,7 +1198,6 @@
           <w:sz w:val="32"/>
           <w:szCs w:val="32"/>
         </w:rPr>
-        <w:lastRenderedPageBreak/>
         <w:t>Reset control signals and outputs properly (data valid</w:t>
       </w:r>
       <w:r>
@@ -1405,7 +1426,6 @@
         </w:rPr>
         <w:t>“</w:t>
       </w:r>
-      <w:proofErr w:type="spellStart"/>
       <w:r>
         <w:rPr>
           <w:rFonts w:ascii="Times New Roman" w:hAnsi="Times New Roman" w:cs="Times New Roman"/>
@@ -1414,7 +1434,6 @@
         </w:rPr>
         <w:t>frame_writer.vhd</w:t>
       </w:r>
-      <w:proofErr w:type="spellEnd"/>
       <w:r>
         <w:rPr>
           <w:rFonts w:ascii="Times New Roman" w:hAnsi="Times New Roman" w:cs="Times New Roman"/>
@@ -1665,33 +1684,7 @@
           <w:sz w:val="32"/>
           <w:szCs w:val="32"/>
         </w:rPr>
-        <w:t>Note 1: Linting Tool (LT) is a kind of automatic review. LT shall be supported by manual reviews (</w:t>
-      </w:r>
-      <w:proofErr w:type="spellStart"/>
-      <w:r>
-        <w:rPr>
-          <w:rFonts w:ascii="Times New Roman" w:hAnsi="Times New Roman" w:cs="Times New Roman"/>
-          <w:b/>
-          <w:bCs/>
-          <w:i/>
-          <w:iCs/>
-          <w:sz w:val="32"/>
-          <w:szCs w:val="32"/>
-        </w:rPr>
-        <w:t>a.k.a</w:t>
-      </w:r>
-      <w:proofErr w:type="spellEnd"/>
-      <w:r>
-        <w:rPr>
-          <w:rFonts w:ascii="Times New Roman" w:hAnsi="Times New Roman" w:cs="Times New Roman"/>
-          <w:b/>
-          <w:bCs/>
-          <w:i/>
-          <w:iCs/>
-          <w:sz w:val="32"/>
-          <w:szCs w:val="32"/>
-        </w:rPr>
-        <w:t xml:space="preserve"> code reviews/peer reviews) so that each code file in a company reaches a good level of quality</w:t>
+        <w:t>Note 1: Linting Tool (LT) is a kind of automatic review. LT shall be supported by manual reviews (a.k.a code reviews/peer reviews) so that each code file in a company reaches a good level of quality</w:t>
       </w:r>
     </w:p>
     <w:p>

</xml_diff>